<commit_message>
MàJ de la doc et du JdT 14.06.2017
</commit_message>
<xml_diff>
--- a/Documentation/P_DemoMot-guggisbeti.docx
+++ b/Documentation/P_DemoMot-guggisbeti.docx
@@ -15,17 +15,8 @@
           <w:sz w:val="22"/>
           <w:szCs w:val="22"/>
         </w:rPr>
-        <w:t xml:space="preserve">Projet </w:t>
-      </w:r>
-      <w:proofErr w:type="spellStart"/>
-      <w:r>
-        <w:rPr>
-          <w:sz w:val="22"/>
-          <w:szCs w:val="22"/>
-        </w:rPr>
-        <w:t>DemoMot</w:t>
-      </w:r>
-      <w:proofErr w:type="spellEnd"/>
+        <w:t>Projet DemoMot</w:t>
+      </w:r>
     </w:p>
     <w:p>
       <w:pPr>
@@ -119,17 +110,8 @@
           <w:sz w:val="22"/>
           <w:szCs w:val="22"/>
         </w:rPr>
-        <w:t xml:space="preserve">Timothée </w:t>
-      </w:r>
-      <w:proofErr w:type="spellStart"/>
-      <w:r>
-        <w:rPr>
-          <w:sz w:val="22"/>
-          <w:szCs w:val="22"/>
-        </w:rPr>
-        <w:t>Guggisberg</w:t>
-      </w:r>
-      <w:proofErr w:type="spellEnd"/>
+        <w:t>Timothée Guggisberg</w:t>
+      </w:r>
     </w:p>
     <w:p>
       <w:pPr>
@@ -176,23 +158,7 @@
           <w:sz w:val="22"/>
           <w:szCs w:val="22"/>
         </w:rPr>
-        <w:t xml:space="preserve">Mr Gilbert </w:t>
-      </w:r>
-      <w:proofErr w:type="spellStart"/>
-      <w:r>
-        <w:rPr>
-          <w:sz w:val="22"/>
-          <w:szCs w:val="22"/>
-        </w:rPr>
-        <w:t>Gruaz</w:t>
-      </w:r>
-      <w:proofErr w:type="spellEnd"/>
-      <w:r>
-        <w:rPr>
-          <w:sz w:val="22"/>
-          <w:szCs w:val="22"/>
-        </w:rPr>
-        <w:t xml:space="preserve"> et Mr Laurent Deschamps</w:t>
+        <w:t>Mr Gilbert Gruaz et Mr Laurent Deschamps</w:t>
       </w:r>
     </w:p>
     <w:p>
@@ -2500,9 +2466,9 @@
           <w:szCs w:val="22"/>
         </w:rPr>
       </w:pPr>
-      <w:bookmarkStart w:id="1" w:name="_Toc532179969"/>
-      <w:bookmarkStart w:id="2" w:name="_Toc165969639"/>
-      <w:bookmarkStart w:id="3" w:name="_Toc485027437"/>
+      <w:bookmarkStart w:id="1" w:name="_Toc485027437"/>
+      <w:bookmarkStart w:id="2" w:name="_Toc532179969"/>
+      <w:bookmarkStart w:id="3" w:name="_Toc165969639"/>
       <w:r>
         <w:rPr>
           <w:sz w:val="22"/>
@@ -2510,7 +2476,7 @@
         </w:rPr>
         <w:t>Explication du projet</w:t>
       </w:r>
-      <w:bookmarkEnd w:id="3"/>
+      <w:bookmarkEnd w:id="1"/>
     </w:p>
     <w:p>
       <w:pPr>
@@ -2555,23 +2521,7 @@
           <w:sz w:val="22"/>
           <w:szCs w:val="22"/>
         </w:rPr>
-        <w:t xml:space="preserve">Du côté de la base de données, elle est donc gérée ave </w:t>
-      </w:r>
-      <w:proofErr w:type="spellStart"/>
-      <w:r>
-        <w:rPr>
-          <w:sz w:val="22"/>
-          <w:szCs w:val="22"/>
-        </w:rPr>
-        <w:t>PhpMyAdmin</w:t>
-      </w:r>
-      <w:proofErr w:type="spellEnd"/>
-      <w:r>
-        <w:rPr>
-          <w:sz w:val="22"/>
-          <w:szCs w:val="22"/>
-        </w:rPr>
-        <w:t xml:space="preserve"> avec un paquet de serveurs WAMP.</w:t>
+        <w:t>Du côté de la base de données, elle est donc gérée ave PhpMyAdmin avec un paquet de serveurs WAMP.</w:t>
       </w:r>
     </w:p>
     <w:p>
@@ -2651,10 +2601,10 @@
           <w:szCs w:val="22"/>
         </w:rPr>
       </w:pPr>
-      <w:bookmarkStart w:id="5" w:name="_Toc532179961"/>
-      <w:bookmarkStart w:id="6" w:name="_Toc485027439"/>
-      <w:bookmarkEnd w:id="1"/>
+      <w:bookmarkStart w:id="5" w:name="_Toc485027439"/>
+      <w:bookmarkStart w:id="6" w:name="_Toc532179961"/>
       <w:bookmarkEnd w:id="2"/>
+      <w:bookmarkEnd w:id="3"/>
       <w:r>
         <w:rPr>
           <w:sz w:val="22"/>
@@ -2662,7 +2612,7 @@
         </w:rPr>
         <w:t>Analyse</w:t>
       </w:r>
-      <w:bookmarkEnd w:id="6"/>
+      <w:bookmarkEnd w:id="5"/>
     </w:p>
     <w:p>
       <w:pPr>
@@ -2695,87 +2645,7 @@
           <w:sz w:val="22"/>
           <w:szCs w:val="22"/>
         </w:rPr>
-        <w:t xml:space="preserve">L’HTML du site a été pris d’un Framework CSS nommé </w:t>
-      </w:r>
-      <w:proofErr w:type="spellStart"/>
-      <w:r>
-        <w:rPr>
-          <w:sz w:val="22"/>
-          <w:szCs w:val="22"/>
-        </w:rPr>
-        <w:t>Materialize</w:t>
-      </w:r>
-      <w:proofErr w:type="spellEnd"/>
-      <w:r>
-        <w:rPr>
-          <w:sz w:val="22"/>
-          <w:szCs w:val="22"/>
-        </w:rPr>
-        <w:t xml:space="preserve">, le site est découpé en 4 parties, une page </w:t>
-      </w:r>
-      <w:proofErr w:type="spellStart"/>
-      <w:r>
-        <w:rPr>
-          <w:sz w:val="22"/>
-          <w:szCs w:val="22"/>
-        </w:rPr>
-        <w:t>nav.php</w:t>
-      </w:r>
-      <w:proofErr w:type="spellEnd"/>
-      <w:r>
-        <w:rPr>
-          <w:sz w:val="22"/>
-          <w:szCs w:val="22"/>
-        </w:rPr>
-        <w:t xml:space="preserve">, </w:t>
-      </w:r>
-      <w:proofErr w:type="spellStart"/>
-      <w:r>
-        <w:rPr>
-          <w:sz w:val="22"/>
-          <w:szCs w:val="22"/>
-        </w:rPr>
-        <w:t>head.php</w:t>
-      </w:r>
-      <w:proofErr w:type="spellEnd"/>
-      <w:r>
-        <w:rPr>
-          <w:sz w:val="22"/>
-          <w:szCs w:val="22"/>
-        </w:rPr>
-        <w:t xml:space="preserve">, </w:t>
-      </w:r>
-      <w:proofErr w:type="spellStart"/>
-      <w:r>
-        <w:rPr>
-          <w:sz w:val="22"/>
-          <w:szCs w:val="22"/>
-        </w:rPr>
-        <w:t>footer.php</w:t>
-      </w:r>
-      <w:proofErr w:type="spellEnd"/>
-      <w:r>
-        <w:rPr>
-          <w:sz w:val="22"/>
-          <w:szCs w:val="22"/>
-        </w:rPr>
-        <w:t xml:space="preserve"> et le body étant dans chaque page </w:t>
-      </w:r>
-      <w:proofErr w:type="spellStart"/>
-      <w:r>
-        <w:rPr>
-          <w:sz w:val="22"/>
-          <w:szCs w:val="22"/>
-        </w:rPr>
-        <w:t>php</w:t>
-      </w:r>
-      <w:proofErr w:type="spellEnd"/>
-      <w:r>
-        <w:rPr>
-          <w:sz w:val="22"/>
-          <w:szCs w:val="22"/>
-        </w:rPr>
-        <w:t xml:space="preserve"> </w:t>
+        <w:t xml:space="preserve">L’HTML du site a été pris d’un Framework CSS nommé Materialize, le site est découpé en 4 parties, une page nav.php, head.php, footer.php et le body étant dans chaque page php </w:t>
       </w:r>
     </w:p>
     <w:p>
@@ -2809,55 +2679,7 @@
           <w:sz w:val="22"/>
           <w:szCs w:val="22"/>
         </w:rPr>
-        <w:t xml:space="preserve">La base de données a été modélisée avec </w:t>
-      </w:r>
-      <w:proofErr w:type="spellStart"/>
-      <w:r>
-        <w:rPr>
-          <w:sz w:val="22"/>
-          <w:szCs w:val="22"/>
-        </w:rPr>
-        <w:t>JMerise</w:t>
-      </w:r>
-      <w:proofErr w:type="spellEnd"/>
-      <w:r>
-        <w:rPr>
-          <w:sz w:val="22"/>
-          <w:szCs w:val="22"/>
-        </w:rPr>
-        <w:t xml:space="preserve"> puis gérée avec </w:t>
-      </w:r>
-      <w:proofErr w:type="spellStart"/>
-      <w:r>
-        <w:rPr>
-          <w:sz w:val="22"/>
-          <w:szCs w:val="22"/>
-        </w:rPr>
-        <w:t>PhpMyAdmin</w:t>
-      </w:r>
-      <w:proofErr w:type="spellEnd"/>
-      <w:r>
-        <w:rPr>
-          <w:sz w:val="22"/>
-          <w:szCs w:val="22"/>
-        </w:rPr>
-        <w:t xml:space="preserve">, elle possède 2 version car une table a été implémentée par la suite du projet, la table </w:t>
-      </w:r>
-      <w:proofErr w:type="spellStart"/>
-      <w:r>
-        <w:rPr>
-          <w:sz w:val="22"/>
-          <w:szCs w:val="22"/>
-        </w:rPr>
-        <w:t>event</w:t>
-      </w:r>
-      <w:proofErr w:type="spellEnd"/>
-      <w:r>
-        <w:rPr>
-          <w:sz w:val="22"/>
-          <w:szCs w:val="22"/>
-        </w:rPr>
-        <w:t xml:space="preserve"> comportant toutes les plages horaires acceptée par un administrateur, elle utilise le calendrier pour fonctionner et donc est quelque peu spéciale par rapport </w:t>
+        <w:t xml:space="preserve">La base de données a été modélisée avec JMerise puis gérée avec PhpMyAdmin, elle possède 2 version car une table a été implémentée par la suite du projet, la table event comportant toutes les plages horaires acceptée par un administrateur, elle utilise le calendrier pour fonctionner et donc est quelque peu spéciale par rapport </w:t>
       </w:r>
       <w:r>
         <w:rPr>
@@ -2923,56 +2745,20 @@
           <w:szCs w:val="22"/>
         </w:rPr>
       </w:pPr>
-      <w:proofErr w:type="spellStart"/>
-      <w:proofErr w:type="gramStart"/>
       <w:r>
         <w:rPr>
           <w:color w:val="C00000"/>
           <w:sz w:val="22"/>
           <w:szCs w:val="22"/>
         </w:rPr>
-        <w:t>t</w:t>
-      </w:r>
-      <w:proofErr w:type="gramEnd"/>
-      <w:r>
-        <w:rPr>
-          <w:color w:val="C00000"/>
-          <w:sz w:val="22"/>
-          <w:szCs w:val="22"/>
-        </w:rPr>
-        <w:t>_user</w:t>
-      </w:r>
-      <w:proofErr w:type="spellEnd"/>
-      <w:r>
-        <w:rPr>
-          <w:color w:val="C00000"/>
-          <w:sz w:val="22"/>
-          <w:szCs w:val="22"/>
-        </w:rPr>
-        <w:t> </w:t>
-      </w:r>
-      <w:r>
-        <w:rPr>
-          <w:sz w:val="22"/>
-          <w:szCs w:val="22"/>
-        </w:rPr>
-        <w:t xml:space="preserve">: comportant donc les utilisateurs et les administrateurs du site web avec d’un côté les informations personnelles (Nom, prénom, </w:t>
-      </w:r>
-      <w:proofErr w:type="spellStart"/>
-      <w:r>
-        <w:rPr>
-          <w:sz w:val="22"/>
-          <w:szCs w:val="22"/>
-        </w:rPr>
-        <w:t>age</w:t>
-      </w:r>
-      <w:proofErr w:type="spellEnd"/>
-      <w:r>
-        <w:rPr>
-          <w:sz w:val="22"/>
-          <w:szCs w:val="22"/>
-        </w:rPr>
-        <w:t>, etc..) et de l’autre les identifiants de connexion (Login et mot de passe)</w:t>
+        <w:t>t_user </w:t>
+      </w:r>
+      <w:r>
+        <w:rPr>
+          <w:sz w:val="22"/>
+          <w:szCs w:val="22"/>
+        </w:rPr>
+        <w:t>: comportant donc les utilisateurs et les administrateurs du site web avec d’un côté les informations personnelles (Nom, prénom, age, etc..) et de l’autre les identifiants de connexion (Login et mot de passe)</w:t>
       </w:r>
     </w:p>
     <w:p>
@@ -2983,33 +2769,13 @@
           <w:szCs w:val="22"/>
         </w:rPr>
       </w:pPr>
-      <w:proofErr w:type="spellStart"/>
-      <w:proofErr w:type="gramStart"/>
       <w:r>
         <w:rPr>
           <w:color w:val="0070C0"/>
           <w:sz w:val="22"/>
           <w:szCs w:val="22"/>
         </w:rPr>
-        <w:t>t</w:t>
-      </w:r>
-      <w:proofErr w:type="gramEnd"/>
-      <w:r>
-        <w:rPr>
-          <w:color w:val="0070C0"/>
-          <w:sz w:val="22"/>
-          <w:szCs w:val="22"/>
-        </w:rPr>
-        <w:t>_reservation</w:t>
-      </w:r>
-      <w:proofErr w:type="spellEnd"/>
-      <w:r>
-        <w:rPr>
-          <w:color w:val="0070C0"/>
-          <w:sz w:val="22"/>
-          <w:szCs w:val="22"/>
-        </w:rPr>
-        <w:t> </w:t>
+        <w:t>t_reservation </w:t>
       </w:r>
       <w:r>
         <w:rPr>
@@ -3027,33 +2793,13 @@
           <w:szCs w:val="22"/>
         </w:rPr>
       </w:pPr>
-      <w:proofErr w:type="spellStart"/>
-      <w:proofErr w:type="gramStart"/>
       <w:r>
         <w:rPr>
           <w:color w:val="00B050"/>
           <w:sz w:val="22"/>
           <w:szCs w:val="22"/>
         </w:rPr>
-        <w:t>t</w:t>
-      </w:r>
-      <w:proofErr w:type="gramEnd"/>
-      <w:r>
-        <w:rPr>
-          <w:color w:val="00B050"/>
-          <w:sz w:val="22"/>
-          <w:szCs w:val="22"/>
-        </w:rPr>
-        <w:t>_message</w:t>
-      </w:r>
-      <w:proofErr w:type="spellEnd"/>
-      <w:r>
-        <w:rPr>
-          <w:color w:val="00B050"/>
-          <w:sz w:val="22"/>
-          <w:szCs w:val="22"/>
-        </w:rPr>
-        <w:t> </w:t>
+        <w:t>t_message </w:t>
       </w:r>
       <w:r>
         <w:rPr>
@@ -3598,7 +3344,6 @@
         </w:rPr>
         <w:t xml:space="preserve">En passant le MCD en MLD, aucune autre table ne se crée et toutes les clés étrangères sont des </w:t>
       </w:r>
-      <w:proofErr w:type="spellStart"/>
       <w:r>
         <w:rPr>
           <w:color w:val="7030A0"/>
@@ -3607,29 +3352,12 @@
         </w:rPr>
         <w:t>idUser</w:t>
       </w:r>
-      <w:proofErr w:type="spellEnd"/>
-      <w:r>
-        <w:rPr>
-          <w:sz w:val="22"/>
-          <w:szCs w:val="22"/>
-        </w:rPr>
-        <w:t xml:space="preserve">, </w:t>
-      </w:r>
-      <w:proofErr w:type="spellStart"/>
-      <w:r>
-        <w:rPr>
-          <w:sz w:val="22"/>
-          <w:szCs w:val="22"/>
-        </w:rPr>
-        <w:t>t_user</w:t>
-      </w:r>
-      <w:proofErr w:type="spellEnd"/>
-      <w:r>
-        <w:rPr>
-          <w:sz w:val="22"/>
-          <w:szCs w:val="22"/>
-        </w:rPr>
-        <w:t xml:space="preserve"> étant la table centrale du site</w:t>
+      <w:r>
+        <w:rPr>
+          <w:sz w:val="22"/>
+          <w:szCs w:val="22"/>
+        </w:rPr>
+        <w:t>, t_user étant la table centrale du site</w:t>
       </w:r>
     </w:p>
     <w:p>
@@ -4307,15 +4035,7 @@
           <w:sz w:val="22"/>
           <w:szCs w:val="22"/>
         </w:rPr>
-        <w:t xml:space="preserve">C’est donc dans cette partie-là que la base de donnée a changé après une semaine environs, en y ajoutant la table </w:t>
-      </w:r>
-      <w:proofErr w:type="spellStart"/>
-      <w:r>
-        <w:rPr>
-          <w:sz w:val="22"/>
-          <w:szCs w:val="22"/>
-        </w:rPr>
-        <w:t>event</w:t>
+        <w:t>C’est donc dans cette partie-là que la base de donnée a changé après une semaine environs, en y ajoutant la table event</w:t>
       </w:r>
       <w:r>
         <w:rPr>
@@ -4324,29 +4044,12 @@
         </w:rPr>
         <w:t>s</w:t>
       </w:r>
-      <w:proofErr w:type="spellEnd"/>
-      <w:r>
-        <w:rPr>
-          <w:sz w:val="22"/>
-          <w:szCs w:val="22"/>
-        </w:rPr>
-        <w:t xml:space="preserve">, voici donc le MLD dans </w:t>
-      </w:r>
-      <w:proofErr w:type="spellStart"/>
-      <w:r>
-        <w:rPr>
-          <w:sz w:val="22"/>
-          <w:szCs w:val="22"/>
-        </w:rPr>
-        <w:t>PhpMyAdmin</w:t>
-      </w:r>
-      <w:proofErr w:type="spellEnd"/>
-      <w:r>
-        <w:rPr>
-          <w:sz w:val="22"/>
-          <w:szCs w:val="22"/>
-        </w:rPr>
-        <w:t xml:space="preserve"> de la nouvelle base de donnée</w:t>
+      <w:r>
+        <w:rPr>
+          <w:sz w:val="22"/>
+          <w:szCs w:val="22"/>
+        </w:rPr>
+        <w:t>, voici donc le MLD dans PhpMyAdmin de la nouvelle base de donnée</w:t>
       </w:r>
     </w:p>
     <w:p>
@@ -4381,71 +4084,7 @@
           <w:sz w:val="22"/>
           <w:szCs w:val="22"/>
         </w:rPr>
-        <w:t xml:space="preserve">La table </w:t>
-      </w:r>
-      <w:proofErr w:type="spellStart"/>
-      <w:r>
-        <w:rPr>
-          <w:sz w:val="22"/>
-          <w:szCs w:val="22"/>
-        </w:rPr>
-        <w:t>event</w:t>
-      </w:r>
-      <w:proofErr w:type="spellEnd"/>
-      <w:r>
-        <w:rPr>
-          <w:sz w:val="22"/>
-          <w:szCs w:val="22"/>
-        </w:rPr>
-        <w:t xml:space="preserve"> n’est donc connectée à aucune autre table mais a pourtant un rapport avec certaines. Effectivement, la table </w:t>
-      </w:r>
-      <w:proofErr w:type="spellStart"/>
-      <w:r>
-        <w:rPr>
-          <w:sz w:val="22"/>
-          <w:szCs w:val="22"/>
-        </w:rPr>
-        <w:t>events</w:t>
-      </w:r>
-      <w:proofErr w:type="spellEnd"/>
-      <w:r>
-        <w:rPr>
-          <w:sz w:val="22"/>
-          <w:szCs w:val="22"/>
-        </w:rPr>
-        <w:t xml:space="preserve"> est l’équivalent de la table réservation une fois acceptée par un administrateur, le transfère se fait depuis le site et non la base de donnée, la table </w:t>
-      </w:r>
-      <w:proofErr w:type="spellStart"/>
-      <w:r>
-        <w:rPr>
-          <w:sz w:val="22"/>
-          <w:szCs w:val="22"/>
-        </w:rPr>
-        <w:t>events</w:t>
-      </w:r>
-      <w:proofErr w:type="spellEnd"/>
-      <w:r>
-        <w:rPr>
-          <w:sz w:val="22"/>
-          <w:szCs w:val="22"/>
-        </w:rPr>
-        <w:t xml:space="preserve"> étant donc donnée avec la libraire Full </w:t>
-      </w:r>
-      <w:proofErr w:type="spellStart"/>
-      <w:r>
-        <w:rPr>
-          <w:sz w:val="22"/>
-          <w:szCs w:val="22"/>
-        </w:rPr>
-        <w:t>Calendar</w:t>
-      </w:r>
-      <w:proofErr w:type="spellEnd"/>
-      <w:r>
-        <w:rPr>
-          <w:sz w:val="22"/>
-          <w:szCs w:val="22"/>
-        </w:rPr>
-        <w:t xml:space="preserve"> afin d’avoir un bon calendrier géré en JavaScript</w:t>
+        <w:t>La table event n’est donc connectée à aucune autre table mais a pourtant un rapport avec certaines. Effectivement, la table events est l’équivalent de la table réservation une fois acceptée par un administrateur, le transfère se fait depuis le site et non la base de donnée, la table events étant donc donnée avec la libraire Full Calendar afin d’avoir un bon calendrier géré en JavaScript</w:t>
       </w:r>
     </w:p>
     <w:p>
@@ -4600,52 +4239,12 @@
                         <w:txbxContent>
                           <w:p>
                             <w:r>
-                              <w:t xml:space="preserve">Voici toutes les pages du site web avec dans l’inclue les parties à inclue dans la quasi-totalité des pages, possédant donc la navigation, le </w:t>
-                            </w:r>
-                            <w:proofErr w:type="spellStart"/>
-                            <w:r>
-                              <w:t>footer</w:t>
-                            </w:r>
-                            <w:proofErr w:type="spellEnd"/>
-                            <w:r>
-                              <w:t xml:space="preserve">, le </w:t>
-                            </w:r>
-                            <w:proofErr w:type="spellStart"/>
-                            <w:r>
-                              <w:t>head</w:t>
-                            </w:r>
-                            <w:proofErr w:type="spellEnd"/>
-                            <w:r>
-                              <w:t xml:space="preserve"> et la classe </w:t>
-                            </w:r>
-                            <w:proofErr w:type="spellStart"/>
-                            <w:r>
-                              <w:t>PDOLink</w:t>
-                            </w:r>
-                            <w:proofErr w:type="spellEnd"/>
-                            <w:r>
-                              <w:t xml:space="preserve"> pour les connexion PDO avec la base de données, la page </w:t>
-                            </w:r>
-                            <w:proofErr w:type="spellStart"/>
-                            <w:r>
-                              <w:t>config.php</w:t>
-                            </w:r>
-                            <w:proofErr w:type="spellEnd"/>
-                            <w:r>
-                              <w:t xml:space="preserve"> est utilisée afin de changer plus facilement les données pour la connexion à la base de données (Le login, le mot de passe, le nom de la base de données)</w:t>
+                              <w:t>Voici toutes les pages du site web avec dans l’inclue les parties à inclue dans la quasi-totalité des pages, possédant donc la navigation, le footer, le head et la classe PDOLink pour les connexion PDO avec la base de données, la page config.php est utilisée afin de changer plus facilement les données pour la connexion à la base de données (Le login, le mot de passe, le nom de la base de données)</w:t>
                             </w:r>
                           </w:p>
                           <w:p>
                             <w:r>
-                              <w:t xml:space="preserve">Les autres pages sont dans le dossier PHP avec toutes les pages utilisées dans le site web, même si certaines ne se voient pas ayant donc que du </w:t>
-                            </w:r>
-                            <w:proofErr w:type="spellStart"/>
-                            <w:r>
-                              <w:t>php</w:t>
-                            </w:r>
-                            <w:proofErr w:type="spellEnd"/>
-                            <w:r>
-                              <w:t xml:space="preserve"> à l’intérieur, comme la page de déconnexion resetant simplement les sessions avec une redirection sur la page d’accueil </w:t>
+                              <w:t xml:space="preserve">Les autres pages sont dans le dossier PHP avec toutes les pages utilisées dans le site web, même si certaines ne se voient pas ayant donc que du php à l’intérieur, comme la page de déconnexion resetant simplement les sessions avec une redirection sur la page d’accueil </w:t>
                             </w:r>
                           </w:p>
                         </w:txbxContent>
@@ -4679,52 +4278,12 @@
                   <w:txbxContent>
                     <w:p>
                       <w:r>
-                        <w:t xml:space="preserve">Voici toutes les pages du site web avec dans l’inclue les parties à inclue dans la quasi-totalité des pages, possédant donc la navigation, le </w:t>
-                      </w:r>
-                      <w:proofErr w:type="spellStart"/>
-                      <w:r>
-                        <w:t>footer</w:t>
-                      </w:r>
-                      <w:proofErr w:type="spellEnd"/>
-                      <w:r>
-                        <w:t xml:space="preserve">, le </w:t>
-                      </w:r>
-                      <w:proofErr w:type="spellStart"/>
-                      <w:r>
-                        <w:t>head</w:t>
-                      </w:r>
-                      <w:proofErr w:type="spellEnd"/>
-                      <w:r>
-                        <w:t xml:space="preserve"> et la classe </w:t>
-                      </w:r>
-                      <w:proofErr w:type="spellStart"/>
-                      <w:r>
-                        <w:t>PDOLink</w:t>
-                      </w:r>
-                      <w:proofErr w:type="spellEnd"/>
-                      <w:r>
-                        <w:t xml:space="preserve"> pour les connexion PDO avec la base de données, la page </w:t>
-                      </w:r>
-                      <w:proofErr w:type="spellStart"/>
-                      <w:r>
-                        <w:t>config.php</w:t>
-                      </w:r>
-                      <w:proofErr w:type="spellEnd"/>
-                      <w:r>
-                        <w:t xml:space="preserve"> est utilisée afin de changer plus facilement les données pour la connexion à la base de données (Le login, le mot de passe, le nom de la base de données)</w:t>
+                        <w:t>Voici toutes les pages du site web avec dans l’inclue les parties à inclue dans la quasi-totalité des pages, possédant donc la navigation, le footer, le head et la classe PDOLink pour les connexion PDO avec la base de données, la page config.php est utilisée afin de changer plus facilement les données pour la connexion à la base de données (Le login, le mot de passe, le nom de la base de données)</w:t>
                       </w:r>
                     </w:p>
                     <w:p>
                       <w:r>
-                        <w:t xml:space="preserve">Les autres pages sont dans le dossier PHP avec toutes les pages utilisées dans le site web, même si certaines ne se voient pas ayant donc que du </w:t>
-                      </w:r>
-                      <w:proofErr w:type="spellStart"/>
-                      <w:r>
-                        <w:t>php</w:t>
-                      </w:r>
-                      <w:proofErr w:type="spellEnd"/>
-                      <w:r>
-                        <w:t xml:space="preserve"> à l’intérieur, comme la page de déconnexion resetant simplement les sessions avec une redirection sur la page d’accueil </w:t>
+                        <w:t xml:space="preserve">Les autres pages sont dans le dossier PHP avec toutes les pages utilisées dans le site web, même si certaines ne se voient pas ayant donc que du php à l’intérieur, comme la page de déconnexion resetant simplement les sessions avec une redirection sur la page d’accueil </w:t>
                       </w:r>
                     </w:p>
                   </w:txbxContent>
@@ -4867,23 +4426,7 @@
           <w:sz w:val="22"/>
           <w:szCs w:val="22"/>
         </w:rPr>
-        <w:t xml:space="preserve">Le Framework utilisé est </w:t>
-      </w:r>
-      <w:proofErr w:type="spellStart"/>
-      <w:r>
-        <w:rPr>
-          <w:sz w:val="22"/>
-          <w:szCs w:val="22"/>
-        </w:rPr>
-        <w:t>Materialize</w:t>
-      </w:r>
-      <w:proofErr w:type="spellEnd"/>
-      <w:r>
-        <w:rPr>
-          <w:sz w:val="22"/>
-          <w:szCs w:val="22"/>
-        </w:rPr>
-        <w:t>, offrant plusieurs composant JavaScript et CSS afin d’améliorer le site web au niveau du design. L’utilisation de celui-ci c’est alors passé durant tout le projet afin de toujours rester dans le même type de design. Les couleurs principales du site sont le bleu-gris et le rouge foncé, ce sont les couleurs du blason de ma famille, le site en étant dédié, j’ai décidé de prendre ces couleurs pour le site.</w:t>
+        <w:t>Le Framework utilisé est Materialize, offrant plusieurs composant JavaScript et CSS afin d’améliorer le site web au niveau du design. L’utilisation de celui-ci c’est alors passé durant tout le projet afin de toujours rester dans le même type de design. Les couleurs principales du site sont le bleu-gris et le rouge foncé, ce sont les couleurs du blason de ma famille, le site en étant dédié, j’ai décidé de prendre ces couleurs pour le site.</w:t>
       </w:r>
     </w:p>
     <w:p>
@@ -4904,39 +4447,7 @@
           <w:sz w:val="22"/>
           <w:szCs w:val="22"/>
         </w:rPr>
-        <w:t xml:space="preserve">Le Framework </w:t>
-      </w:r>
-      <w:proofErr w:type="spellStart"/>
-      <w:r>
-        <w:rPr>
-          <w:sz w:val="22"/>
-          <w:szCs w:val="22"/>
-        </w:rPr>
-        <w:t>Materialize</w:t>
-      </w:r>
-      <w:proofErr w:type="spellEnd"/>
-      <w:r>
-        <w:rPr>
-          <w:sz w:val="22"/>
-          <w:szCs w:val="22"/>
-        </w:rPr>
-        <w:t xml:space="preserve"> utilise aussi du JQuery dans son code pour toutes les parties JavaScript, il est utilisé par exemple dans le </w:t>
-      </w:r>
-      <w:proofErr w:type="spellStart"/>
-      <w:r>
-        <w:rPr>
-          <w:sz w:val="22"/>
-          <w:szCs w:val="22"/>
-        </w:rPr>
-        <w:t>Slider</w:t>
-      </w:r>
-      <w:proofErr w:type="spellEnd"/>
-      <w:r>
-        <w:rPr>
-          <w:sz w:val="22"/>
-          <w:szCs w:val="22"/>
-        </w:rPr>
-        <w:t xml:space="preserve"> de la page d’accueil (Voir ci-dessous)</w:t>
+        <w:t>Le Framework Materialize utilise aussi du JQuery dans son code pour toutes les parties JavaScript, il est utilisé par exemple dans le Slider de la page d’accueil (Voir ci-dessous)</w:t>
       </w:r>
     </w:p>
     <w:p>
@@ -4967,7 +4478,6 @@
           <w:szCs w:val="22"/>
         </w:rPr>
       </w:pPr>
-      <w:bookmarkStart w:id="15" w:name="_GoBack"/>
       <w:r>
         <w:rPr>
           <w:noProof/>
@@ -5034,7 +4544,6 @@
           </wp:anchor>
         </w:drawing>
       </w:r>
-      <w:bookmarkEnd w:id="15"/>
       <w:r>
         <w:rPr>
           <w:sz w:val="22"/>
@@ -5063,6 +4572,26 @@
           <w:szCs w:val="22"/>
         </w:rPr>
       </w:pPr>
+    </w:p>
+    <w:p>
+      <w:pPr>
+        <w:pStyle w:val="Corpsdetexte"/>
+        <w:tabs>
+          <w:tab w:val="clear" w:pos="4395"/>
+          <w:tab w:val="left" w:pos="1832"/>
+        </w:tabs>
+        <w:rPr>
+          <w:sz w:val="22"/>
+          <w:szCs w:val="22"/>
+        </w:rPr>
+      </w:pPr>
+      <w:r>
+        <w:rPr>
+          <w:sz w:val="22"/>
+          <w:szCs w:val="22"/>
+        </w:rPr>
+        <w:t xml:space="preserve">C’était la première fois que je devais utiliser un Framework, ne connaissant peu dans le sujet, j’ai donc pris un ensemble directement afin de m’approprier le Framework </w:t>
+      </w:r>
     </w:p>
     <w:p>
       <w:pPr>
@@ -5089,9 +4618,9 @@
               <wp:align>right</wp:align>
             </wp:positionH>
             <wp:positionV relativeFrom="paragraph">
-              <wp:posOffset>625298</wp:posOffset>
+              <wp:posOffset>261391</wp:posOffset>
             </wp:positionV>
-            <wp:extent cx="5759450" cy="3241834"/>
+            <wp:extent cx="5759450" cy="3241675"/>
             <wp:effectExtent l="0" t="0" r="0" b="0"/>
             <wp:wrapTopAndBottom/>
             <wp:docPr id="6" name="Image 6" descr="C:\Users\guggisbeti\Desktop\Capture.PNG"/>
@@ -5123,7 +4652,7 @@
                   <pic:spPr bwMode="auto">
                     <a:xfrm>
                       <a:off x="0" y="0"/>
-                      <a:ext cx="5759450" cy="3241834"/>
+                      <a:ext cx="5759450" cy="3241675"/>
                     </a:xfrm>
                     <a:prstGeom prst="rect">
                       <a:avLst/>
@@ -5144,26 +4673,6 @@
           <w:sz w:val="22"/>
           <w:szCs w:val="22"/>
         </w:rPr>
-        <w:t xml:space="preserve">C’était la première fois que je devais utiliser un Framework, ne connaissant peu dans le sujet, j’ai donc pris un ensemble directement afin de m’approprier le Framework </w:t>
-      </w:r>
-    </w:p>
-    <w:p>
-      <w:pPr>
-        <w:pStyle w:val="Corpsdetexte"/>
-        <w:tabs>
-          <w:tab w:val="clear" w:pos="4395"/>
-          <w:tab w:val="left" w:pos="1832"/>
-        </w:tabs>
-        <w:rPr>
-          <w:sz w:val="22"/>
-          <w:szCs w:val="22"/>
-        </w:rPr>
-      </w:pPr>
-      <w:r>
-        <w:rPr>
-          <w:sz w:val="22"/>
-          <w:szCs w:val="22"/>
-        </w:rPr>
         <w:t xml:space="preserve">Voici donc la page d’accueil </w:t>
       </w:r>
       <w:r>
@@ -5212,56 +4721,15 @@
           <w:sz w:val="22"/>
           <w:szCs w:val="22"/>
         </w:rPr>
-        <w:t xml:space="preserve">J’ai donc changé les couleurs et ajouter un </w:t>
-      </w:r>
-      <w:proofErr w:type="spellStart"/>
-      <w:r>
-        <w:rPr>
-          <w:sz w:val="22"/>
-          <w:szCs w:val="22"/>
-        </w:rPr>
-        <w:t>Slider</w:t>
-      </w:r>
-      <w:proofErr w:type="spellEnd"/>
-      <w:r>
-        <w:rPr>
-          <w:sz w:val="22"/>
-          <w:szCs w:val="22"/>
-        </w:rPr>
-        <w:t xml:space="preserve"> (composant </w:t>
-      </w:r>
-      <w:proofErr w:type="spellStart"/>
-      <w:r>
-        <w:rPr>
-          <w:sz w:val="22"/>
-          <w:szCs w:val="22"/>
-        </w:rPr>
-        <w:t>Materialize</w:t>
-      </w:r>
-      <w:proofErr w:type="spellEnd"/>
-      <w:r>
-        <w:rPr>
-          <w:sz w:val="22"/>
-          <w:szCs w:val="22"/>
-        </w:rPr>
-        <w:t xml:space="preserve"> permettant d’afficher des images) j’ai tout de même garder </w:t>
-      </w:r>
-      <w:r>
-        <w:rPr>
-          <w:sz w:val="22"/>
-          <w:szCs w:val="22"/>
-        </w:rPr>
-        <w:t xml:space="preserve">toute la disposition proposée par </w:t>
-      </w:r>
-      <w:proofErr w:type="spellStart"/>
-      <w:r>
-        <w:rPr>
-          <w:sz w:val="22"/>
-          <w:szCs w:val="22"/>
-        </w:rPr>
-        <w:t>Materialize</w:t>
-      </w:r>
-      <w:proofErr w:type="spellEnd"/>
+        <w:t xml:space="preserve">J’ai donc changé les couleurs et ajouter un Slider (composant Materialize permettant d’afficher des images) j’ai tout de même garder </w:t>
+      </w:r>
+      <w:r>
+        <w:rPr>
+          <w:sz w:val="22"/>
+          <w:szCs w:val="22"/>
+        </w:rPr>
+        <w:t>toute la disposition proposée par Materialize</w:t>
+      </w:r>
     </w:p>
     <w:p>
       <w:pPr>
@@ -5285,10 +4753,10 @@
           <w:szCs w:val="22"/>
         </w:rPr>
       </w:pPr>
-      <w:bookmarkStart w:id="16" w:name="_Toc532179964"/>
-      <w:bookmarkStart w:id="17" w:name="_Toc165969648"/>
-      <w:bookmarkStart w:id="18" w:name="_Toc485027448"/>
-      <w:bookmarkEnd w:id="5"/>
+      <w:bookmarkStart w:id="15" w:name="_Toc532179964"/>
+      <w:bookmarkStart w:id="16" w:name="_Toc165969648"/>
+      <w:bookmarkStart w:id="17" w:name="_Toc485027448"/>
+      <w:bookmarkEnd w:id="6"/>
       <w:r>
         <w:rPr>
           <w:sz w:val="22"/>
@@ -5296,9 +4764,9 @@
         </w:rPr>
         <w:t>Réalisation</w:t>
       </w:r>
+      <w:bookmarkEnd w:id="15"/>
       <w:bookmarkEnd w:id="16"/>
       <w:bookmarkEnd w:id="17"/>
-      <w:bookmarkEnd w:id="18"/>
     </w:p>
     <w:p>
       <w:pPr>
@@ -5318,7 +4786,7 @@
           <w:szCs w:val="22"/>
         </w:rPr>
       </w:pPr>
-      <w:bookmarkStart w:id="19" w:name="_Toc485027449"/>
+      <w:bookmarkStart w:id="18" w:name="_Toc485027449"/>
       <w:r>
         <w:rPr>
           <w:sz w:val="22"/>
@@ -5326,7 +4794,7 @@
         </w:rPr>
         <w:t>Manuel d’utilisation (admin)</w:t>
       </w:r>
-      <w:bookmarkEnd w:id="19"/>
+      <w:bookmarkEnd w:id="18"/>
     </w:p>
     <w:p>
       <w:pPr>
@@ -5359,46 +4827,14 @@
           <w:sz w:val="22"/>
           <w:szCs w:val="22"/>
         </w:rPr>
-        <w:t xml:space="preserve">La manière pour devenir administrateur se fait seulement depuis la base de données (Etant une donnée fixe avec seulement 5 </w:t>
-      </w:r>
-      <w:proofErr w:type="spellStart"/>
-      <w:r>
-        <w:rPr>
-          <w:sz w:val="22"/>
-          <w:szCs w:val="22"/>
-        </w:rPr>
-        <w:t>admins</w:t>
-      </w:r>
-      <w:proofErr w:type="spellEnd"/>
-      <w:r>
-        <w:rPr>
-          <w:sz w:val="22"/>
-          <w:szCs w:val="22"/>
-        </w:rPr>
-        <w:t>) pour plus de sécurité</w:t>
-      </w:r>
-      <w:r>
-        <w:rPr>
-          <w:sz w:val="22"/>
-          <w:szCs w:val="22"/>
-        </w:rPr>
-        <w:t xml:space="preserve">. L’utilisateur doit alors créer son compte je dois alors le passer en admin dans la base de données (passer </w:t>
-      </w:r>
-      <w:proofErr w:type="spellStart"/>
-      <w:r>
-        <w:rPr>
-          <w:sz w:val="22"/>
-          <w:szCs w:val="22"/>
-        </w:rPr>
-        <w:t>isAdmin</w:t>
-      </w:r>
-      <w:proofErr w:type="spellEnd"/>
-      <w:r>
-        <w:rPr>
-          <w:sz w:val="22"/>
-          <w:szCs w:val="22"/>
-        </w:rPr>
-        <w:t xml:space="preserve"> de 0 à 1) après cela il devra se connec</w:t>
+        <w:t>La manière pour devenir administrateur se fait seulement depuis la base de données (Etant une donnée fixe avec seulement 5 admins) pour plus de sécurité</w:t>
+      </w:r>
+      <w:r>
+        <w:rPr>
+          <w:sz w:val="22"/>
+          <w:szCs w:val="22"/>
+        </w:rPr>
+        <w:t>. L’utilisateur doit alors créer son compte je dois alors le passer en admin dans la base de données (passer isAdmin de 0 à 1) après cela il devra se connec</w:t>
       </w:r>
       <w:r>
         <w:rPr>
@@ -5407,7 +4843,6 @@
         </w:rPr>
         <w:t xml:space="preserve">ter avec le bouton de connexion. Il peut alors mettre son login et son mot de passe fraichement </w:t>
       </w:r>
-      <w:proofErr w:type="gramStart"/>
       <w:r>
         <w:rPr>
           <w:sz w:val="22"/>
@@ -5415,7 +4850,6 @@
         </w:rPr>
         <w:t>créé</w:t>
       </w:r>
-      <w:proofErr w:type="gramEnd"/>
       <w:r>
         <w:rPr>
           <w:sz w:val="22"/>
@@ -5472,10 +4906,10 @@
           <wp:anchor distT="0" distB="0" distL="114300" distR="114300" simplePos="0" relativeHeight="251678720" behindDoc="0" locked="0" layoutInCell="1" allowOverlap="1">
             <wp:simplePos x="0" y="0"/>
             <wp:positionH relativeFrom="margin">
-              <wp:align>left</wp:align>
+              <wp:align>right</wp:align>
             </wp:positionH>
             <wp:positionV relativeFrom="paragraph">
-              <wp:posOffset>237490</wp:posOffset>
+              <wp:posOffset>200914</wp:posOffset>
             </wp:positionV>
             <wp:extent cx="5753100" cy="416560"/>
             <wp:effectExtent l="0" t="0" r="0" b="2540"/>
@@ -5536,23 +4970,7 @@
           <w:sz w:val="22"/>
           <w:szCs w:val="22"/>
         </w:rPr>
-        <w:t xml:space="preserve">La </w:t>
-      </w:r>
-      <w:proofErr w:type="spellStart"/>
-      <w:r>
-        <w:rPr>
-          <w:sz w:val="22"/>
-          <w:szCs w:val="22"/>
-        </w:rPr>
-        <w:t>nav</w:t>
-      </w:r>
-      <w:proofErr w:type="spellEnd"/>
-      <w:r>
-        <w:rPr>
-          <w:sz w:val="22"/>
-          <w:szCs w:val="22"/>
-        </w:rPr>
-        <w:t xml:space="preserve"> va donc changer avec les fonctionnalités admises au administrateurs</w:t>
+        <w:t>La nav va donc changer avec les fonctionnalités admises au administrateurs</w:t>
       </w:r>
     </w:p>
     <w:p>
@@ -5860,7 +5278,7 @@
           <w:szCs w:val="22"/>
         </w:rPr>
       </w:pPr>
-      <w:bookmarkStart w:id="20" w:name="_Toc485027450"/>
+      <w:bookmarkStart w:id="19" w:name="_Toc485027450"/>
       <w:r>
         <w:rPr>
           <w:sz w:val="22"/>
@@ -5868,7 +5286,7 @@
         </w:rPr>
         <w:t>Manuel d’utilisation (utilisateur)</w:t>
       </w:r>
-      <w:bookmarkEnd w:id="20"/>
+      <w:bookmarkEnd w:id="19"/>
     </w:p>
     <w:p>
       <w:pPr>
@@ -6230,23 +5648,7 @@
           <w:sz w:val="22"/>
           <w:szCs w:val="22"/>
         </w:rPr>
-        <w:t xml:space="preserve">La page du calendrier est la même que pour les </w:t>
-      </w:r>
-      <w:proofErr w:type="spellStart"/>
-      <w:r>
-        <w:rPr>
-          <w:sz w:val="22"/>
-          <w:szCs w:val="22"/>
-        </w:rPr>
-        <w:t>admins</w:t>
-      </w:r>
-      <w:proofErr w:type="spellEnd"/>
-      <w:r>
-        <w:rPr>
-          <w:sz w:val="22"/>
-          <w:szCs w:val="22"/>
-        </w:rPr>
-        <w:t xml:space="preserve"> mais vous ne pouvez que voir </w:t>
+        <w:t xml:space="preserve">La page du calendrier est la même que pour les admins mais vous ne pouvez que voir </w:t>
       </w:r>
       <w:r>
         <w:rPr>
@@ -6260,23 +5662,7 @@
           <w:sz w:val="22"/>
           <w:szCs w:val="22"/>
         </w:rPr>
-        <w:t xml:space="preserve"> afin de vous renseigner sur quand mettre votre réservation, les </w:t>
-      </w:r>
-      <w:proofErr w:type="spellStart"/>
-      <w:r>
-        <w:rPr>
-          <w:sz w:val="22"/>
-          <w:szCs w:val="22"/>
-        </w:rPr>
-        <w:t>admins</w:t>
-      </w:r>
-      <w:proofErr w:type="spellEnd"/>
-      <w:r>
-        <w:rPr>
-          <w:sz w:val="22"/>
-          <w:szCs w:val="22"/>
-        </w:rPr>
-        <w:t xml:space="preserve"> ont </w:t>
+        <w:t xml:space="preserve"> afin de vous renseigner sur quand mettre votre réservation, les admins ont </w:t>
       </w:r>
       <w:r>
         <w:rPr>
@@ -6310,7 +5696,7 @@
           <w:szCs w:val="22"/>
         </w:rPr>
       </w:pPr>
-      <w:bookmarkStart w:id="21" w:name="_Toc485027451"/>
+      <w:bookmarkStart w:id="20" w:name="_Toc485027451"/>
       <w:r>
         <w:rPr>
           <w:sz w:val="22"/>
@@ -6318,7 +5704,7 @@
         </w:rPr>
         <w:t>Calendrier</w:t>
       </w:r>
-      <w:bookmarkEnd w:id="21"/>
+      <w:bookmarkEnd w:id="20"/>
     </w:p>
     <w:p>
       <w:pPr>
@@ -6333,23 +5719,7 @@
           <w:sz w:val="22"/>
           <w:szCs w:val="22"/>
         </w:rPr>
-        <w:t xml:space="preserve">Le calendrier a été pris d’une bibliothèque JavaScript afin d’y avoir plus d’automatisme est de design malheureusement, elle utilise un peu de </w:t>
-      </w:r>
-      <w:proofErr w:type="spellStart"/>
-      <w:r>
-        <w:rPr>
-          <w:sz w:val="22"/>
-          <w:szCs w:val="22"/>
-        </w:rPr>
-        <w:t>bootstrap</w:t>
-      </w:r>
-      <w:proofErr w:type="spellEnd"/>
-      <w:r>
-        <w:rPr>
-          <w:sz w:val="22"/>
-          <w:szCs w:val="22"/>
-        </w:rPr>
-        <w:t xml:space="preserve"> pour le design, j’ai donc modifier un peu le design sans détruire le calendrier ce qui change un peu la police lorsque nous sommes sur la page du calendrier</w:t>
+        <w:t>Le calendrier a été pris d’une bibliothèque JavaScript afin d’y avoir plus d’automatisme est de design malheureusement, elle utilise un peu de bootstrap pour le design, j’ai donc modifier un peu le design sans détruire le calendrier ce qui change un peu la police lorsque nous sommes sur la page du calendrier</w:t>
       </w:r>
     </w:p>
     <w:p>
@@ -6631,23 +6001,7 @@
           <w:sz w:val="22"/>
           <w:szCs w:val="22"/>
         </w:rPr>
-        <w:t xml:space="preserve">       </w:t>
-      </w:r>
-      <w:proofErr w:type="spellStart"/>
-      <w:r>
-        <w:rPr>
-          <w:sz w:val="22"/>
-          <w:szCs w:val="22"/>
-        </w:rPr>
-        <w:t>Materialize</w:t>
-      </w:r>
-      <w:proofErr w:type="spellEnd"/>
-      <w:r>
-        <w:rPr>
-          <w:sz w:val="22"/>
-          <w:szCs w:val="22"/>
-        </w:rPr>
-        <w:t> :</w:t>
+        <w:t xml:space="preserve">       Materialize :</w:t>
       </w:r>
       <w:r>
         <w:rPr>
@@ -6761,9 +6115,9 @@
           <w:szCs w:val="22"/>
         </w:rPr>
       </w:pPr>
-      <w:bookmarkStart w:id="22" w:name="_Toc532179966"/>
-      <w:bookmarkStart w:id="23" w:name="_Toc165969650"/>
-      <w:bookmarkStart w:id="24" w:name="_Toc485027452"/>
+      <w:bookmarkStart w:id="21" w:name="_Toc532179966"/>
+      <w:bookmarkStart w:id="22" w:name="_Toc165969650"/>
+      <w:bookmarkStart w:id="23" w:name="_Toc485027452"/>
       <w:r>
         <w:rPr>
           <w:sz w:val="22"/>
@@ -6771,27 +6125,27 @@
         </w:rPr>
         <w:t>Tests</w:t>
       </w:r>
+      <w:bookmarkEnd w:id="21"/>
       <w:bookmarkEnd w:id="22"/>
       <w:bookmarkEnd w:id="23"/>
+    </w:p>
+    <w:p>
+      <w:pPr>
+        <w:pStyle w:val="Titre2"/>
+        <w:rPr>
+          <w:sz w:val="22"/>
+          <w:szCs w:val="22"/>
+        </w:rPr>
+      </w:pPr>
+      <w:bookmarkStart w:id="24" w:name="_Toc485027453"/>
+      <w:r>
+        <w:rPr>
+          <w:sz w:val="22"/>
+          <w:szCs w:val="22"/>
+        </w:rPr>
+        <w:t>Test réalisé</w:t>
+      </w:r>
       <w:bookmarkEnd w:id="24"/>
-    </w:p>
-    <w:p>
-      <w:pPr>
-        <w:pStyle w:val="Titre2"/>
-        <w:rPr>
-          <w:sz w:val="22"/>
-          <w:szCs w:val="22"/>
-        </w:rPr>
-      </w:pPr>
-      <w:bookmarkStart w:id="25" w:name="_Toc485027453"/>
-      <w:r>
-        <w:rPr>
-          <w:sz w:val="22"/>
-          <w:szCs w:val="22"/>
-        </w:rPr>
-        <w:t>Test réalisé</w:t>
-      </w:r>
-      <w:bookmarkEnd w:id="25"/>
     </w:p>
     <w:p>
       <w:pPr>
@@ -6844,87 +6198,7 @@
           <w:sz w:val="22"/>
           <w:szCs w:val="22"/>
         </w:rPr>
-        <w:t>Tout d’abord vérifier si la requête liée à la connexion est fonctionnelle, pour cela je faisais un simple « </w:t>
-      </w:r>
-      <w:proofErr w:type="spellStart"/>
-      <w:r>
-        <w:rPr>
-          <w:sz w:val="22"/>
-          <w:szCs w:val="22"/>
-        </w:rPr>
-        <w:t>echo</w:t>
-      </w:r>
-      <w:proofErr w:type="spellEnd"/>
-      <w:r>
-        <w:rPr>
-          <w:sz w:val="22"/>
-          <w:szCs w:val="22"/>
-        </w:rPr>
-        <w:t xml:space="preserve"> $</w:t>
-      </w:r>
-      <w:proofErr w:type="spellStart"/>
-      <w:r>
-        <w:rPr>
-          <w:sz w:val="22"/>
-          <w:szCs w:val="22"/>
-        </w:rPr>
-        <w:t>query</w:t>
-      </w:r>
-      <w:proofErr w:type="spellEnd"/>
-      <w:r>
-        <w:rPr>
-          <w:sz w:val="22"/>
-          <w:szCs w:val="22"/>
-        </w:rPr>
-        <w:t> » $</w:t>
-      </w:r>
-      <w:proofErr w:type="spellStart"/>
-      <w:r>
-        <w:rPr>
-          <w:sz w:val="22"/>
-          <w:szCs w:val="22"/>
-        </w:rPr>
-        <w:t>query</w:t>
-      </w:r>
-      <w:proofErr w:type="spellEnd"/>
-      <w:r>
-        <w:rPr>
-          <w:sz w:val="22"/>
-          <w:szCs w:val="22"/>
-        </w:rPr>
-        <w:t xml:space="preserve"> étant donc la requête, une fois cela fait j’allais sur la page web et copiais la requête pour la coller sur le SQL de </w:t>
-      </w:r>
-      <w:proofErr w:type="spellStart"/>
-      <w:r>
-        <w:rPr>
-          <w:sz w:val="22"/>
-          <w:szCs w:val="22"/>
-        </w:rPr>
-        <w:t>phpMyAdmin</w:t>
-      </w:r>
-      <w:proofErr w:type="spellEnd"/>
-      <w:r>
-        <w:rPr>
-          <w:sz w:val="22"/>
-          <w:szCs w:val="22"/>
-        </w:rPr>
-        <w:t xml:space="preserve"> puis </w:t>
-      </w:r>
-      <w:proofErr w:type="spellStart"/>
-      <w:r>
-        <w:rPr>
-          <w:sz w:val="22"/>
-          <w:szCs w:val="22"/>
-        </w:rPr>
-        <w:t>lancais</w:t>
-      </w:r>
-      <w:proofErr w:type="spellEnd"/>
-      <w:r>
-        <w:rPr>
-          <w:sz w:val="22"/>
-          <w:szCs w:val="22"/>
-        </w:rPr>
-        <w:t xml:space="preserve"> simplement la requête, si celle-ci fonctionnait, le problème ne venait donc pas de la requête.</w:t>
+        <w:t>Tout d’abord vérifier si la requête liée à la connexion est fonctionnelle, pour cela je faisais un simple « echo $query » $query étant donc la requête, une fois cela fait j’allais sur la page web et copiais la requête pour la coller sur le SQL de phpMyAdmin puis lancais simplement la requête, si celle-ci fonctionnait, le problème ne venait donc pas de la requête.</w:t>
       </w:r>
     </w:p>
     <w:p>
@@ -7016,39 +6290,7 @@
           <w:sz w:val="22"/>
           <w:szCs w:val="22"/>
         </w:rPr>
-        <w:t xml:space="preserve">Les </w:t>
-      </w:r>
-      <w:proofErr w:type="spellStart"/>
-      <w:r>
-        <w:rPr>
-          <w:sz w:val="22"/>
-          <w:szCs w:val="22"/>
-        </w:rPr>
-        <w:t>regex</w:t>
-      </w:r>
-      <w:proofErr w:type="spellEnd"/>
-      <w:r>
-        <w:rPr>
-          <w:sz w:val="22"/>
-          <w:szCs w:val="22"/>
-        </w:rPr>
-        <w:t xml:space="preserve"> ont été codé dans mon site en directement sur le PHP, tester ces </w:t>
-      </w:r>
-      <w:proofErr w:type="spellStart"/>
-      <w:r>
-        <w:rPr>
-          <w:sz w:val="22"/>
-          <w:szCs w:val="22"/>
-        </w:rPr>
-        <w:t>regex</w:t>
-      </w:r>
-      <w:proofErr w:type="spellEnd"/>
-      <w:r>
-        <w:rPr>
-          <w:sz w:val="22"/>
-          <w:szCs w:val="22"/>
-        </w:rPr>
-        <w:t xml:space="preserve"> était tout d’abord pendant leur création sur le site : </w:t>
+        <w:t xml:space="preserve">Les regex ont été codé dans mon site en directement sur le PHP, tester ces regex était tout d’abord pendant leur création sur le site : </w:t>
       </w:r>
       <w:hyperlink r:id="rId22" w:history="1">
         <w:r>
@@ -7065,23 +6307,7 @@
           <w:sz w:val="22"/>
           <w:szCs w:val="22"/>
         </w:rPr>
-        <w:t xml:space="preserve">, un site dans lequel on peut écrire des </w:t>
-      </w:r>
-      <w:proofErr w:type="spellStart"/>
-      <w:r>
-        <w:rPr>
-          <w:sz w:val="22"/>
-          <w:szCs w:val="22"/>
-        </w:rPr>
-        <w:t>regex</w:t>
-      </w:r>
-      <w:proofErr w:type="spellEnd"/>
-      <w:r>
-        <w:rPr>
-          <w:sz w:val="22"/>
-          <w:szCs w:val="22"/>
-        </w:rPr>
-        <w:t xml:space="preserve"> puis les tester en direct </w:t>
+        <w:t xml:space="preserve">, un site dans lequel on peut écrire des regex puis les tester en direct </w:t>
       </w:r>
     </w:p>
     <w:p>
@@ -7104,15 +6330,28 @@
           <w:sz w:val="22"/>
           <w:szCs w:val="22"/>
         </w:rPr>
-        <w:t xml:space="preserve">it simplement vérifier que les </w:t>
-      </w:r>
-      <w:proofErr w:type="spellStart"/>
-      <w:r>
-        <w:rPr>
-          <w:sz w:val="22"/>
-          <w:szCs w:val="22"/>
-        </w:rPr>
-        <w:t>r</w:t>
+        <w:t>it simplement vérifier que les r</w:t>
+      </w:r>
+      <w:r>
+        <w:rPr>
+          <w:sz w:val="22"/>
+          <w:szCs w:val="22"/>
+        </w:rPr>
+        <w:t>egex fasse le travail en vérifiant les champs du formulaire,</w:t>
+      </w:r>
+      <w:r>
+        <w:rPr>
+          <w:sz w:val="22"/>
+          <w:szCs w:val="22"/>
+        </w:rPr>
+        <w:t xml:space="preserve"> en y mettant des</w:t>
+      </w:r>
+      <w:r>
+        <w:rPr>
+          <w:sz w:val="22"/>
+          <w:szCs w:val="22"/>
+        </w:rPr>
+        <w:t xml:space="preserve"> valeurs fausse par rapport aux r</w:t>
       </w:r>
       <w:r>
         <w:rPr>
@@ -7121,44 +6360,6 @@
         </w:rPr>
         <w:t>egex</w:t>
       </w:r>
-      <w:proofErr w:type="spellEnd"/>
-      <w:r>
-        <w:rPr>
-          <w:sz w:val="22"/>
-          <w:szCs w:val="22"/>
-        </w:rPr>
-        <w:t xml:space="preserve"> fasse le travail en vérifiant les champs du formulaire,</w:t>
-      </w:r>
-      <w:r>
-        <w:rPr>
-          <w:sz w:val="22"/>
-          <w:szCs w:val="22"/>
-        </w:rPr>
-        <w:t xml:space="preserve"> en y mettant des</w:t>
-      </w:r>
-      <w:r>
-        <w:rPr>
-          <w:sz w:val="22"/>
-          <w:szCs w:val="22"/>
-        </w:rPr>
-        <w:t xml:space="preserve"> valeurs fausse par rapport aux </w:t>
-      </w:r>
-      <w:proofErr w:type="spellStart"/>
-      <w:r>
-        <w:rPr>
-          <w:sz w:val="22"/>
-          <w:szCs w:val="22"/>
-        </w:rPr>
-        <w:t>r</w:t>
-      </w:r>
-      <w:r>
-        <w:rPr>
-          <w:sz w:val="22"/>
-          <w:szCs w:val="22"/>
-        </w:rPr>
-        <w:t>egex</w:t>
-      </w:r>
-      <w:proofErr w:type="spellEnd"/>
     </w:p>
     <w:p>
       <w:pPr>
@@ -7206,23 +6407,7 @@
           <w:sz w:val="22"/>
           <w:szCs w:val="22"/>
         </w:rPr>
-        <w:t xml:space="preserve">une petite erreur peut être fatale pour la base de données en supprimant simplement toutes les données d’une table, il ne faut donc pas faire d’erreur durant un </w:t>
-      </w:r>
-      <w:proofErr w:type="spellStart"/>
-      <w:r>
-        <w:rPr>
-          <w:sz w:val="22"/>
-          <w:szCs w:val="22"/>
-        </w:rPr>
-        <w:t>delete</w:t>
-      </w:r>
-      <w:proofErr w:type="spellEnd"/>
-      <w:r>
-        <w:rPr>
-          <w:sz w:val="22"/>
-          <w:szCs w:val="22"/>
-        </w:rPr>
-        <w:t>, pour ce faire je testais la requête depuis une autre base de données (la même mais sur un autre serveur)</w:t>
+        <w:t>une petite erreur peut être fatale pour la base de données en supprimant simplement toutes les données d’une table, il ne faut donc pas faire d’erreur durant un delete, pour ce faire je testais la requête depuis une autre base de données (la même mais sur un autre serveur)</w:t>
       </w:r>
       <w:r>
         <w:rPr>
@@ -7416,39 +6601,7 @@
           <w:sz w:val="22"/>
           <w:szCs w:val="22"/>
         </w:rPr>
-        <w:t>J’ai aussi installé un plug-in (</w:t>
-      </w:r>
-      <w:proofErr w:type="spellStart"/>
-      <w:r>
-        <w:rPr>
-          <w:sz w:val="22"/>
-          <w:szCs w:val="22"/>
-        </w:rPr>
-        <w:t>Tamper</w:t>
-      </w:r>
-      <w:proofErr w:type="spellEnd"/>
-      <w:r>
-        <w:rPr>
-          <w:sz w:val="22"/>
-          <w:szCs w:val="22"/>
-        </w:rPr>
-        <w:t xml:space="preserve"> data, utilisable sur </w:t>
-      </w:r>
-      <w:proofErr w:type="spellStart"/>
-      <w:r>
-        <w:rPr>
-          <w:sz w:val="22"/>
-          <w:szCs w:val="22"/>
-        </w:rPr>
-        <w:t>FireFox</w:t>
-      </w:r>
-      <w:proofErr w:type="spellEnd"/>
-      <w:r>
-        <w:rPr>
-          <w:sz w:val="22"/>
-          <w:szCs w:val="22"/>
-        </w:rPr>
-        <w:t>) permettant alors de changer les données d’un formulaire après le JavaScript, mais mon site prenait déjà en compte cela et m’as donc été peu utile mais tout de même important à faire si l’on ne veut pas se faire hacker la base de données</w:t>
+        <w:t>J’ai aussi installé un plug-in (Tamper data, utilisable sur FireFox) permettant alors de changer les données d’un formulaire après le JavaScript, mais mon site prenait déjà en compte cela et m’as donc été peu utile mais tout de même important à faire si l’on ne veut pas se faire hacker la base de données</w:t>
       </w:r>
     </w:p>
     <w:p>
@@ -7468,8 +6621,8 @@
           <w:szCs w:val="22"/>
         </w:rPr>
       </w:pPr>
-      <w:bookmarkStart w:id="26" w:name="_Toc165969653"/>
-      <w:bookmarkStart w:id="27" w:name="_Toc485027454"/>
+      <w:bookmarkStart w:id="25" w:name="_Toc165969653"/>
+      <w:bookmarkStart w:id="26" w:name="_Toc485027454"/>
       <w:r>
         <w:rPr>
           <w:sz w:val="22"/>
@@ -7477,7 +6630,25 @@
         </w:rPr>
         <w:t>Conclusion</w:t>
       </w:r>
+      <w:bookmarkEnd w:id="25"/>
       <w:bookmarkEnd w:id="26"/>
+    </w:p>
+    <w:p>
+      <w:pPr>
+        <w:pStyle w:val="Titre2"/>
+        <w:rPr>
+          <w:sz w:val="22"/>
+          <w:szCs w:val="22"/>
+        </w:rPr>
+      </w:pPr>
+      <w:bookmarkStart w:id="27" w:name="_Toc485027455"/>
+      <w:r>
+        <w:rPr>
+          <w:sz w:val="22"/>
+          <w:szCs w:val="22"/>
+        </w:rPr>
+        <w:t>Conclusion générale</w:t>
+      </w:r>
       <w:bookmarkEnd w:id="27"/>
     </w:p>
     <w:p>
@@ -7488,13 +6659,13 @@
           <w:szCs w:val="22"/>
         </w:rPr>
       </w:pPr>
-      <w:bookmarkStart w:id="28" w:name="_Toc485027455"/>
-      <w:r>
-        <w:rPr>
-          <w:sz w:val="22"/>
-          <w:szCs w:val="22"/>
-        </w:rPr>
-        <w:t>Conclusion générale</w:t>
+      <w:bookmarkStart w:id="28" w:name="_Toc485027456"/>
+      <w:r>
+        <w:rPr>
+          <w:sz w:val="22"/>
+          <w:szCs w:val="22"/>
+        </w:rPr>
+        <w:t>Conclusion personnelle</w:t>
       </w:r>
       <w:bookmarkEnd w:id="28"/>
     </w:p>
@@ -7506,36 +6677,18 @@
           <w:szCs w:val="22"/>
         </w:rPr>
       </w:pPr>
-      <w:bookmarkStart w:id="29" w:name="_Toc485027456"/>
-      <w:r>
-        <w:rPr>
-          <w:sz w:val="22"/>
-          <w:szCs w:val="22"/>
-        </w:rPr>
-        <w:t>Conclusion personnelle</w:t>
+      <w:bookmarkStart w:id="29" w:name="_Toc485027457"/>
+      <w:r>
+        <w:rPr>
+          <w:sz w:val="22"/>
+          <w:szCs w:val="22"/>
+        </w:rPr>
+        <w:t>Conclusion de la planification</w:t>
       </w:r>
       <w:bookmarkEnd w:id="29"/>
     </w:p>
     <w:p>
       <w:pPr>
-        <w:pStyle w:val="Titre2"/>
-        <w:rPr>
-          <w:sz w:val="22"/>
-          <w:szCs w:val="22"/>
-        </w:rPr>
-      </w:pPr>
-      <w:bookmarkStart w:id="30" w:name="_Toc485027457"/>
-      <w:r>
-        <w:rPr>
-          <w:sz w:val="22"/>
-          <w:szCs w:val="22"/>
-        </w:rPr>
-        <w:t>Conclusion de la planification</w:t>
-      </w:r>
-      <w:bookmarkEnd w:id="30"/>
-    </w:p>
-    <w:p>
-      <w:pPr>
         <w:pStyle w:val="Retraitcorpsdetexte"/>
         <w:rPr>
           <w:sz w:val="22"/>
@@ -7560,9 +6713,9 @@
           <w:szCs w:val="22"/>
         </w:rPr>
       </w:pPr>
-      <w:bookmarkStart w:id="31" w:name="_Toc532179971"/>
-      <w:bookmarkStart w:id="32" w:name="_Toc165969657"/>
-      <w:bookmarkStart w:id="33" w:name="_Toc485027458"/>
+      <w:bookmarkStart w:id="30" w:name="_Toc532179971"/>
+      <w:bookmarkStart w:id="31" w:name="_Toc165969657"/>
+      <w:bookmarkStart w:id="32" w:name="_Toc485027458"/>
       <w:r>
         <w:rPr>
           <w:sz w:val="22"/>
@@ -7571,27 +6724,51 @@
         <w:lastRenderedPageBreak/>
         <w:t>Divers</w:t>
       </w:r>
+      <w:bookmarkEnd w:id="30"/>
       <w:bookmarkEnd w:id="31"/>
       <w:bookmarkEnd w:id="32"/>
+    </w:p>
+    <w:p>
+      <w:pPr>
+        <w:pStyle w:val="Titre2"/>
+        <w:rPr>
+          <w:sz w:val="22"/>
+          <w:szCs w:val="22"/>
+        </w:rPr>
+      </w:pPr>
+      <w:bookmarkStart w:id="33" w:name="_Toc485027459"/>
+      <w:r>
+        <w:rPr>
+          <w:sz w:val="22"/>
+          <w:szCs w:val="22"/>
+        </w:rPr>
+        <w:t>Webographie</w:t>
+      </w:r>
       <w:bookmarkEnd w:id="33"/>
     </w:p>
     <w:p>
       <w:pPr>
-        <w:pStyle w:val="Titre2"/>
-        <w:rPr>
-          <w:sz w:val="22"/>
-          <w:szCs w:val="22"/>
-        </w:rPr>
-      </w:pPr>
-      <w:bookmarkStart w:id="34" w:name="_Toc485027459"/>
-      <w:r>
-        <w:rPr>
-          <w:sz w:val="22"/>
-          <w:szCs w:val="22"/>
-        </w:rPr>
-        <w:t>Webographie</w:t>
-      </w:r>
-      <w:bookmarkEnd w:id="34"/>
+        <w:pStyle w:val="Retraitcorpsdetexte"/>
+      </w:pPr>
+    </w:p>
+    <w:p>
+      <w:pPr>
+        <w:ind w:firstLine="567"/>
+        <w:jc w:val="both"/>
+        <w:rPr>
+          <w:rFonts w:ascii="Arial" w:hAnsi="Arial" w:cs="Arial"/>
+          <w:sz w:val="22"/>
+          <w:szCs w:val="22"/>
+        </w:rPr>
+      </w:pPr>
+      <w:r>
+        <w:rPr>
+          <w:rFonts w:ascii="Arial" w:hAnsi="Arial" w:cs="Arial"/>
+          <w:sz w:val="22"/>
+          <w:szCs w:val="22"/>
+        </w:rPr>
+        <w:t>Format de date dd.mm.yyyy à yyyy-mm-dd :</w:t>
+      </w:r>
     </w:p>
     <w:p>
       <w:pPr>
@@ -7630,6 +6807,38 @@
           <w:u w:val="single"/>
         </w:rPr>
       </w:pPr>
+    </w:p>
+    <w:p>
+      <w:pPr>
+        <w:ind w:firstLine="567"/>
+        <w:jc w:val="both"/>
+        <w:rPr>
+          <w:rFonts w:ascii="Arial" w:hAnsi="Arial" w:cs="Arial"/>
+          <w:sz w:val="22"/>
+          <w:szCs w:val="22"/>
+        </w:rPr>
+      </w:pPr>
+      <w:r>
+        <w:rPr>
+          <w:rFonts w:ascii="Arial" w:hAnsi="Arial" w:cs="Arial"/>
+          <w:sz w:val="22"/>
+          <w:szCs w:val="22"/>
+        </w:rPr>
+        <w:t>Intégration du SQL dans Full Calendar :</w:t>
+      </w:r>
+    </w:p>
+    <w:p>
+      <w:pPr>
+        <w:ind w:firstLine="567"/>
+        <w:jc w:val="both"/>
+        <w:rPr>
+          <w:rFonts w:ascii="Arial" w:hAnsi="Arial" w:cs="Arial"/>
+          <w:color w:val="0000FF"/>
+          <w:sz w:val="22"/>
+          <w:szCs w:val="22"/>
+          <w:u w:val="single"/>
+        </w:rPr>
+      </w:pPr>
       <w:hyperlink r:id="rId24" w:history="1">
         <w:r>
           <w:rPr>
@@ -7655,7 +6864,30 @@
           <w:u w:val="single"/>
         </w:rPr>
       </w:pPr>
-      <w:r>
+    </w:p>
+    <w:p>
+      <w:pPr>
+        <w:ind w:firstLine="567"/>
+        <w:jc w:val="both"/>
+        <w:rPr>
+          <w:rFonts w:ascii="Arial" w:hAnsi="Arial" w:cs="Arial"/>
+          <w:sz w:val="22"/>
+          <w:szCs w:val="22"/>
+        </w:rPr>
+      </w:pPr>
+      <w:r>
+        <w:rPr>
+          <w:rFonts w:ascii="Arial" w:hAnsi="Arial" w:cs="Arial"/>
+          <w:sz w:val="22"/>
+          <w:szCs w:val="22"/>
+        </w:rPr>
+        <w:t>Materialize :</w:t>
+      </w:r>
+    </w:p>
+    <w:p>
+      <w:pPr>
+        <w:ind w:firstLine="567"/>
+        <w:jc w:val="both"/>
         <w:rPr>
           <w:rFonts w:ascii="Arial" w:hAnsi="Arial" w:cs="Arial"/>
           <w:color w:val="0000FF"/>
@@ -7663,22 +6895,310 @@
           <w:szCs w:val="22"/>
           <w:u w:val="single"/>
         </w:rPr>
-        <w:t>http://materializecss.com/templates/starter-template/preview.html</w:t>
-      </w:r>
-    </w:p>
-    <w:p>
-      <w:pPr>
-        <w:pStyle w:val="Retraitcorpsdetexte"/>
-        <w:ind w:left="0"/>
-        <w:rPr>
-          <w:sz w:val="22"/>
-          <w:szCs w:val="22"/>
-        </w:rPr>
-      </w:pPr>
+      </w:pPr>
+      <w:hyperlink r:id="rId25" w:history="1">
+        <w:r>
+          <w:rPr>
+            <w:rStyle w:val="Lienhypertexte"/>
+            <w:rFonts w:ascii="Arial" w:hAnsi="Arial" w:cs="Arial"/>
+            <w:sz w:val="22"/>
+            <w:szCs w:val="22"/>
+          </w:rPr>
+          <w:t>http://materializecss.com/templates/starter-template/preview.html</w:t>
+        </w:r>
+      </w:hyperlink>
+    </w:p>
+    <w:p>
+      <w:pPr>
+        <w:ind w:firstLine="567"/>
+        <w:jc w:val="both"/>
+        <w:rPr>
+          <w:rFonts w:ascii="Arial" w:hAnsi="Arial" w:cs="Arial"/>
+          <w:color w:val="0000FF"/>
+          <w:sz w:val="22"/>
+          <w:szCs w:val="22"/>
+          <w:u w:val="single"/>
+        </w:rPr>
+      </w:pPr>
+    </w:p>
+    <w:p>
+      <w:pPr>
+        <w:ind w:firstLine="567"/>
+        <w:jc w:val="both"/>
+        <w:rPr>
+          <w:rFonts w:ascii="Arial" w:hAnsi="Arial" w:cs="Arial"/>
+          <w:sz w:val="22"/>
+          <w:szCs w:val="22"/>
+        </w:rPr>
+      </w:pPr>
+      <w:r>
+        <w:rPr>
+          <w:rFonts w:ascii="Arial" w:hAnsi="Arial" w:cs="Arial"/>
+          <w:sz w:val="22"/>
+          <w:szCs w:val="22"/>
+        </w:rPr>
+        <w:t>Format de date JS :</w:t>
+      </w:r>
+    </w:p>
+    <w:p>
+      <w:pPr>
+        <w:ind w:firstLine="567"/>
+        <w:jc w:val="both"/>
+        <w:rPr>
+          <w:rFonts w:ascii="Arial" w:hAnsi="Arial" w:cs="Arial"/>
+          <w:color w:val="0000FF"/>
+          <w:sz w:val="22"/>
+          <w:szCs w:val="22"/>
+          <w:u w:val="single"/>
+        </w:rPr>
+      </w:pPr>
+      <w:hyperlink r:id="rId26" w:history="1">
+        <w:r>
+          <w:rPr>
+            <w:rFonts w:ascii="Arial" w:hAnsi="Arial" w:cs="Arial"/>
+            <w:color w:val="0000FF"/>
+            <w:sz w:val="22"/>
+            <w:szCs w:val="22"/>
+            <w:u w:val="single"/>
+          </w:rPr>
+          <w:t>https://codepen.io/anon/pen/oXEypq</w:t>
+        </w:r>
+      </w:hyperlink>
+    </w:p>
+    <w:p>
+      <w:pPr>
+        <w:ind w:firstLine="567"/>
+        <w:jc w:val="both"/>
+        <w:rPr>
+          <w:rFonts w:ascii="Arial" w:hAnsi="Arial" w:cs="Arial"/>
+          <w:color w:val="0000FF"/>
+          <w:sz w:val="22"/>
+          <w:szCs w:val="22"/>
+          <w:u w:val="single"/>
+        </w:rPr>
+      </w:pPr>
+    </w:p>
+    <w:p>
+      <w:pPr>
+        <w:ind w:firstLine="567"/>
+        <w:jc w:val="both"/>
+        <w:rPr>
+          <w:rFonts w:ascii="Arial" w:hAnsi="Arial" w:cs="Arial"/>
+          <w:sz w:val="22"/>
+          <w:szCs w:val="22"/>
+        </w:rPr>
+      </w:pPr>
+      <w:r>
+        <w:rPr>
+          <w:rFonts w:ascii="Arial" w:hAnsi="Arial" w:cs="Arial"/>
+          <w:sz w:val="22"/>
+          <w:szCs w:val="22"/>
+        </w:rPr>
+        <w:t>Php.net :</w:t>
+      </w:r>
+    </w:p>
+    <w:p>
+      <w:pPr>
+        <w:ind w:firstLine="567"/>
+        <w:jc w:val="both"/>
+        <w:rPr>
+          <w:rFonts w:ascii="Arial" w:hAnsi="Arial" w:cs="Arial"/>
+          <w:color w:val="0000FF"/>
+          <w:sz w:val="22"/>
+          <w:szCs w:val="22"/>
+          <w:u w:val="single"/>
+        </w:rPr>
+      </w:pPr>
+      <w:hyperlink r:id="rId27" w:history="1">
+        <w:r>
+          <w:rPr>
+            <w:rFonts w:ascii="Arial" w:hAnsi="Arial" w:cs="Arial"/>
+            <w:color w:val="0000FF"/>
+            <w:sz w:val="22"/>
+            <w:szCs w:val="22"/>
+            <w:u w:val="single"/>
+          </w:rPr>
+          <w:t>http://php.net/manual/fr/book.mail.php</w:t>
+        </w:r>
+      </w:hyperlink>
+    </w:p>
+    <w:p>
+      <w:pPr>
+        <w:ind w:firstLine="567"/>
+        <w:jc w:val="both"/>
+        <w:rPr>
+          <w:rFonts w:ascii="Arial" w:hAnsi="Arial" w:cs="Arial"/>
+          <w:color w:val="0000FF"/>
+          <w:sz w:val="22"/>
+          <w:szCs w:val="22"/>
+          <w:u w:val="single"/>
+        </w:rPr>
+      </w:pPr>
+    </w:p>
+    <w:p>
+      <w:pPr>
+        <w:ind w:firstLine="567"/>
+        <w:jc w:val="both"/>
+        <w:rPr>
+          <w:rFonts w:ascii="Arial" w:hAnsi="Arial" w:cs="Arial"/>
+          <w:sz w:val="22"/>
+          <w:szCs w:val="22"/>
+        </w:rPr>
+      </w:pPr>
+      <w:r>
+        <w:rPr>
+          <w:rFonts w:ascii="Arial" w:hAnsi="Arial" w:cs="Arial"/>
+          <w:sz w:val="22"/>
+          <w:szCs w:val="22"/>
+        </w:rPr>
+        <w:t>Mailto :</w:t>
+      </w:r>
+    </w:p>
+    <w:p>
+      <w:pPr>
+        <w:ind w:firstLine="567"/>
+        <w:jc w:val="both"/>
+        <w:rPr>
+          <w:rFonts w:ascii="Arial" w:hAnsi="Arial" w:cs="Arial"/>
+          <w:color w:val="0000FF"/>
+          <w:sz w:val="22"/>
+          <w:szCs w:val="22"/>
+          <w:u w:val="single"/>
+        </w:rPr>
+      </w:pPr>
+      <w:hyperlink r:id="rId28" w:history="1">
+        <w:r>
+          <w:rPr>
+            <w:rStyle w:val="Lienhypertexte"/>
+            <w:rFonts w:ascii="Arial" w:hAnsi="Arial" w:cs="Arial"/>
+            <w:sz w:val="22"/>
+            <w:szCs w:val="22"/>
+          </w:rPr>
+          <w:t>http://www.thelin.net/laurent/labo/html/mailto.html</w:t>
+        </w:r>
+      </w:hyperlink>
+    </w:p>
+    <w:p>
+      <w:pPr>
+        <w:ind w:firstLine="567"/>
+        <w:jc w:val="both"/>
+        <w:rPr>
+          <w:rFonts w:ascii="Arial" w:hAnsi="Arial" w:cs="Arial"/>
+          <w:color w:val="0000FF"/>
+          <w:sz w:val="22"/>
+          <w:szCs w:val="22"/>
+          <w:u w:val="single"/>
+        </w:rPr>
+      </w:pPr>
+    </w:p>
+    <w:p>
+      <w:pPr>
+        <w:ind w:firstLine="567"/>
+        <w:jc w:val="both"/>
+        <w:rPr>
+          <w:rFonts w:ascii="Arial" w:hAnsi="Arial" w:cs="Arial"/>
+          <w:sz w:val="22"/>
+          <w:szCs w:val="22"/>
+        </w:rPr>
+      </w:pPr>
+      <w:r>
+        <w:rPr>
+          <w:rFonts w:ascii="Arial" w:hAnsi="Arial" w:cs="Arial"/>
+          <w:sz w:val="22"/>
+          <w:szCs w:val="22"/>
+        </w:rPr>
+        <w:t>Regex :</w:t>
+      </w:r>
+    </w:p>
+    <w:p>
+      <w:pPr>
+        <w:ind w:firstLine="567"/>
+        <w:jc w:val="both"/>
+        <w:rPr>
+          <w:rStyle w:val="Lienhypertexte"/>
+          <w:rFonts w:ascii="Arial" w:hAnsi="Arial" w:cs="Arial"/>
+          <w:sz w:val="22"/>
+          <w:szCs w:val="22"/>
+        </w:rPr>
+      </w:pPr>
+      <w:hyperlink r:id="rId29" w:history="1">
+        <w:r>
+          <w:rPr>
+            <w:rStyle w:val="Lienhypertexte"/>
+            <w:rFonts w:ascii="Arial" w:hAnsi="Arial" w:cs="Arial"/>
+            <w:sz w:val="22"/>
+            <w:szCs w:val="22"/>
+          </w:rPr>
+          <w:t>https://regex101.com/</w:t>
+        </w:r>
+      </w:hyperlink>
+    </w:p>
+    <w:p>
+      <w:pPr>
+        <w:ind w:firstLine="567"/>
+        <w:jc w:val="both"/>
+        <w:rPr>
+          <w:rStyle w:val="Lienhypertexte"/>
+          <w:rFonts w:ascii="Arial" w:hAnsi="Arial" w:cs="Arial"/>
+          <w:sz w:val="22"/>
+          <w:szCs w:val="22"/>
+        </w:rPr>
+      </w:pPr>
+    </w:p>
+    <w:p>
+      <w:pPr>
+        <w:ind w:firstLine="567"/>
+        <w:jc w:val="both"/>
+        <w:rPr>
+          <w:rFonts w:ascii="Arial" w:hAnsi="Arial" w:cs="Arial"/>
+          <w:sz w:val="22"/>
+          <w:szCs w:val="22"/>
+        </w:rPr>
+      </w:pPr>
+      <w:r>
+        <w:rPr>
+          <w:rFonts w:ascii="Arial" w:hAnsi="Arial" w:cs="Arial"/>
+          <w:sz w:val="22"/>
+          <w:szCs w:val="22"/>
+        </w:rPr>
+        <w:t>Redirection :</w:t>
+      </w:r>
+    </w:p>
+    <w:p>
+      <w:pPr>
+        <w:ind w:left="567"/>
+        <w:jc w:val="both"/>
+        <w:rPr>
+          <w:rStyle w:val="Lienhypertexte"/>
+          <w:rFonts w:ascii="Arial" w:hAnsi="Arial" w:cs="Arial"/>
+        </w:rPr>
+      </w:pPr>
+      <w:hyperlink r:id="rId30" w:history="1">
+        <w:r>
+          <w:rPr>
+            <w:rStyle w:val="Lienhypertexte"/>
+            <w:rFonts w:ascii="Arial" w:hAnsi="Arial" w:cs="Arial"/>
+            <w:sz w:val="22"/>
+            <w:szCs w:val="22"/>
+          </w:rPr>
+          <w:t>https://stackoverflow.com/questions/503093/how-to-redirect-to-another-webpage-in-javascri</w:t>
+        </w:r>
+        <w:bookmarkStart w:id="34" w:name="_GoBack"/>
+        <w:bookmarkEnd w:id="34"/>
+        <w:r>
+          <w:rPr>
+            <w:rStyle w:val="Lienhypertexte"/>
+            <w:rFonts w:ascii="Arial" w:hAnsi="Arial" w:cs="Arial"/>
+            <w:sz w:val="22"/>
+            <w:szCs w:val="22"/>
+          </w:rPr>
+          <w:t>pt-jquery</w:t>
+        </w:r>
+      </w:hyperlink>
     </w:p>
     <w:sectPr>
-      <w:headerReference w:type="default" r:id="rId25"/>
-      <w:footerReference w:type="default" r:id="rId26"/>
+      <w:headerReference w:type="default" r:id="rId31"/>
+      <w:footerReference w:type="default" r:id="rId32"/>
       <w:pgSz w:w="11906" w:h="16838" w:code="9"/>
       <w:pgMar w:top="1418" w:right="1418" w:bottom="1418" w:left="1418" w:header="709" w:footer="709" w:gutter="0"/>
       <w:cols w:space="708"/>
@@ -7755,17 +7275,8 @@
               <w:rFonts w:cs="Arial"/>
               <w:szCs w:val="16"/>
             </w:rPr>
-            <w:t xml:space="preserve"> : Timothée </w:t>
+            <w:t> : Timothée Guggisberg</w:t>
           </w:r>
-          <w:proofErr w:type="spellStart"/>
-          <w:r>
-            <w:rPr>
-              <w:rFonts w:cs="Arial"/>
-              <w:szCs w:val="16"/>
-            </w:rPr>
-            <w:t>Guggisberg</w:t>
-          </w:r>
-          <w:proofErr w:type="spellEnd"/>
         </w:p>
       </w:tc>
       <w:tc>
@@ -7920,7 +7431,7 @@
               <w:noProof/>
               <w:szCs w:val="16"/>
             </w:rPr>
-            <w:t>6</w:t>
+            <w:t>11</w:t>
           </w:r>
           <w:r>
             <w:rPr>
@@ -8252,7 +7763,7 @@
         <v:path o:extrusionok="f" gradientshapeok="t" o:connecttype="rect"/>
         <o:lock v:ext="edit" aspectratio="t"/>
       </v:shapetype>
-      <v:shape id="_x0000_i1129" type="#_x0000_t75" style="width:11.5pt;height:11.5pt" o:bullet="t">
+      <v:shape id="_x0000_i1031" type="#_x0000_t75" style="width:11.5pt;height:11.5pt" o:bullet="t">
         <v:imagedata r:id="rId1" o:title="BD10263_"/>
       </v:shape>
     </w:pict>
@@ -10337,7 +9848,7 @@
 </file>
 
 <file path=customXml/itemProps1.xml><?xml version="1.0" encoding="utf-8"?>
-<ds:datastoreItem xmlns:ds="http://schemas.openxmlformats.org/officeDocument/2006/customXml" ds:itemID="{5D207B55-34A1-4054-A3E5-8BA83809A2C5}">
+<ds:datastoreItem xmlns:ds="http://schemas.openxmlformats.org/officeDocument/2006/customXml" ds:itemID="{54440A8C-831F-407D-A8CF-D189EA4694D5}">
   <ds:schemaRefs>
     <ds:schemaRef ds:uri="http://schemas.openxmlformats.org/officeDocument/2006/bibliography"/>
   </ds:schemaRefs>

</xml_diff>

<commit_message>
Version1 de la documentation
</commit_message>
<xml_diff>
--- a/Documentation/P_DemoMot-guggisbeti.docx
+++ b/Documentation/P_DemoMot-guggisbeti.docx
@@ -6553,6 +6553,22 @@
           <w:sz w:val="22"/>
           <w:szCs w:val="22"/>
         </w:rPr>
+        <w:t>1.</w:t>
+      </w:r>
+    </w:p>
+    <w:p>
+      <w:pPr>
+        <w:pStyle w:val="Retraitcorpsdetexte"/>
+        <w:rPr>
+          <w:sz w:val="22"/>
+          <w:szCs w:val="22"/>
+        </w:rPr>
+      </w:pPr>
+      <w:r>
+        <w:rPr>
+          <w:sz w:val="22"/>
+          <w:szCs w:val="22"/>
+        </w:rPr>
         <w:t>J’ai ajouté un if au début de chaque pages suite à des tests effectués dans lesquels je mettais directement l’URL des pages sans être connecté, je pouvais alors me balader sur le site sans y être connecté, et même sur les pages des administrateurs, j’ai donc mis une vérification qui va dire que si l’utilisateur n’est pas connecté : redirection sur la page d’accueil instantanée</w:t>
       </w:r>
       <w:r>
@@ -6571,6 +6587,13 @@
           <w:szCs w:val="22"/>
         </w:rPr>
       </w:pPr>
+      <w:r>
+        <w:rPr>
+          <w:sz w:val="22"/>
+          <w:szCs w:val="22"/>
+        </w:rPr>
+        <w:t>2.</w:t>
+      </w:r>
     </w:p>
     <w:p>
       <w:pPr>
@@ -6585,6 +6608,42 @@
           <w:sz w:val="22"/>
           <w:szCs w:val="22"/>
         </w:rPr>
+        <w:t>Afin de ne pas avoir d’erreur lorsque que quelqu’un changeait l’URL dans une page prenant des éléments de l’URL (Ex : inscription?type=inscription) lorsque qu’un GET prenait une valeur, un if était ajouté afin de vérifier si les champs de l’URL existaient s’il n’existaient pas, ne prenait aucun GET afin de ne pas avoir d’erreur de type undefined index</w:t>
+      </w:r>
+    </w:p>
+    <w:p>
+      <w:pPr>
+        <w:pStyle w:val="Retraitcorpsdetexte"/>
+        <w:rPr>
+          <w:sz w:val="22"/>
+          <w:szCs w:val="22"/>
+        </w:rPr>
+      </w:pPr>
+      <w:bookmarkStart w:id="25" w:name="_GoBack"/>
+      <w:bookmarkEnd w:id="25"/>
+    </w:p>
+    <w:p>
+      <w:pPr>
+        <w:pStyle w:val="Retraitcorpsdetexte"/>
+        <w:rPr>
+          <w:sz w:val="22"/>
+          <w:szCs w:val="22"/>
+        </w:rPr>
+      </w:pPr>
+    </w:p>
+    <w:p>
+      <w:pPr>
+        <w:pStyle w:val="Retraitcorpsdetexte"/>
+        <w:rPr>
+          <w:sz w:val="22"/>
+          <w:szCs w:val="22"/>
+        </w:rPr>
+      </w:pPr>
+      <w:r>
+        <w:rPr>
+          <w:sz w:val="22"/>
+          <w:szCs w:val="22"/>
+        </w:rPr>
         <w:t>TAMPER DATA :</w:t>
       </w:r>
     </w:p>
@@ -6621,17 +6680,18 @@
           <w:szCs w:val="22"/>
         </w:rPr>
       </w:pPr>
-      <w:bookmarkStart w:id="25" w:name="_Toc165969653"/>
-      <w:bookmarkStart w:id="26" w:name="_Toc485027454"/>
-      <w:r>
-        <w:rPr>
-          <w:sz w:val="22"/>
-          <w:szCs w:val="22"/>
-        </w:rPr>
+      <w:bookmarkStart w:id="26" w:name="_Toc165969653"/>
+      <w:bookmarkStart w:id="27" w:name="_Toc485027454"/>
+      <w:r>
+        <w:rPr>
+          <w:sz w:val="22"/>
+          <w:szCs w:val="22"/>
+        </w:rPr>
+        <w:lastRenderedPageBreak/>
         <w:t>Conclusion</w:t>
       </w:r>
-      <w:bookmarkEnd w:id="25"/>
       <w:bookmarkEnd w:id="26"/>
+      <w:bookmarkEnd w:id="27"/>
     </w:p>
     <w:p>
       <w:pPr>
@@ -6641,7 +6701,7 @@
           <w:szCs w:val="22"/>
         </w:rPr>
       </w:pPr>
-      <w:bookmarkStart w:id="27" w:name="_Toc485027455"/>
+      <w:bookmarkStart w:id="28" w:name="_Toc485027455"/>
       <w:r>
         <w:rPr>
           <w:sz w:val="22"/>
@@ -6649,7 +6709,49 @@
         </w:rPr>
         <w:t>Conclusion générale</w:t>
       </w:r>
-      <w:bookmarkEnd w:id="27"/>
+      <w:bookmarkEnd w:id="28"/>
+    </w:p>
+    <w:p>
+      <w:pPr>
+        <w:pStyle w:val="Retraitcorpsdetexte"/>
+        <w:rPr>
+          <w:sz w:val="22"/>
+        </w:rPr>
+      </w:pPr>
+      <w:r>
+        <w:rPr>
+          <w:sz w:val="22"/>
+        </w:rPr>
+        <w:t>Le projet s’est bien déroulé et tous les objectifs du projet ont été atteint à mon gout, le site fonctionne comme voulu et le design me plait beaucoup, je n’ai pas eu beaucoup de problème ou du moins pas pendant tout le projet, même si parfois il m’a fallu plus d’une journée pour le corrigé j’ai réussi à régler tous mes problèmes dans le temps imparti.</w:t>
+      </w:r>
+    </w:p>
+    <w:p>
+      <w:pPr>
+        <w:pStyle w:val="Retraitcorpsdetexte"/>
+        <w:rPr>
+          <w:sz w:val="22"/>
+        </w:rPr>
+      </w:pPr>
+      <w:r>
+        <w:rPr>
+          <w:sz w:val="22"/>
+        </w:rPr>
+        <w:t>La planification m’a semblé par contre peu correcte par rapport au travail fait chaque jour, je me suis souvent mis trop de temps pour certaines choses et quelque fois pas assez mais dans l’ensemble le nombre de périodes est correct.</w:t>
+      </w:r>
+    </w:p>
+    <w:p>
+      <w:pPr>
+        <w:pStyle w:val="Retraitcorpsdetexte"/>
+        <w:rPr>
+          <w:sz w:val="22"/>
+        </w:rPr>
+      </w:pPr>
+      <w:r>
+        <w:rPr>
+          <w:sz w:val="22"/>
+        </w:rPr>
+        <w:t>L’utilisation de GIT n’était pas indispensable mais c’est toujours un plus pour partager ses données avec le professeur et pour avoir un dossier propre de mon DemoMot, j’avais simplement la branche Master avec la documentation et le travail fini, puis une branche site et une Base de données</w:t>
+      </w:r>
     </w:p>
     <w:p>
       <w:pPr>
@@ -6659,7 +6761,7 @@
           <w:szCs w:val="22"/>
         </w:rPr>
       </w:pPr>
-      <w:bookmarkStart w:id="28" w:name="_Toc485027456"/>
+      <w:bookmarkStart w:id="29" w:name="_Toc485027456"/>
       <w:r>
         <w:rPr>
           <w:sz w:val="22"/>
@@ -6667,25 +6769,55 @@
         </w:rPr>
         <w:t>Conclusion personnelle</w:t>
       </w:r>
-      <w:bookmarkEnd w:id="28"/>
-    </w:p>
-    <w:p>
-      <w:pPr>
-        <w:pStyle w:val="Titre2"/>
-        <w:rPr>
-          <w:sz w:val="22"/>
-          <w:szCs w:val="22"/>
-        </w:rPr>
-      </w:pPr>
-      <w:bookmarkStart w:id="29" w:name="_Toc485027457"/>
-      <w:r>
-        <w:rPr>
-          <w:sz w:val="22"/>
-          <w:szCs w:val="22"/>
-        </w:rPr>
-        <w:t>Conclusion de la planification</w:t>
-      </w:r>
       <w:bookmarkEnd w:id="29"/>
+    </w:p>
+    <w:p>
+      <w:pPr>
+        <w:pStyle w:val="Retraitcorpsdetexte"/>
+        <w:rPr>
+          <w:sz w:val="22"/>
+          <w:szCs w:val="22"/>
+        </w:rPr>
+      </w:pPr>
+      <w:r>
+        <w:rPr>
+          <w:sz w:val="22"/>
+          <w:szCs w:val="22"/>
+        </w:rPr>
+        <w:t xml:space="preserve">Ce projet est pour moi une réussite, j’ai réussi à faire le travail demandé et aussi ajouter plusieurs fonctionnalités à mon site web, j’ai mis un maximum de sécurité sur le site web en tentant du mieux que je peux de casser mon site pour ensuite corriger les failles. </w:t>
+      </w:r>
+    </w:p>
+    <w:p>
+      <w:pPr>
+        <w:pStyle w:val="Retraitcorpsdetexte"/>
+        <w:rPr>
+          <w:sz w:val="22"/>
+          <w:szCs w:val="22"/>
+        </w:rPr>
+      </w:pPr>
+      <w:r>
+        <w:rPr>
+          <w:sz w:val="22"/>
+          <w:szCs w:val="22"/>
+        </w:rPr>
+        <w:t>L’année passée j’avais fait mon DemoMot avec Raphael et c’était donc intéressant de faire celui-ci tout seul afin de m’entrainer pour le TPI, ayant beaucoup de peine à faire les choses seuls sans ne jamais être sûr que ce que je fais est donc correct, c’était donc une expérience très enrichissante pour moi qui m’as permis de m’entrainer à combattre ce problème que j’ai, tout en faisant un maximum pour être le plus autonome sans demander à chaque problème l’aide de quelqu’un.</w:t>
+      </w:r>
+    </w:p>
+    <w:p>
+      <w:pPr>
+        <w:pStyle w:val="Retraitcorpsdetexte"/>
+        <w:rPr>
+          <w:sz w:val="22"/>
+          <w:szCs w:val="22"/>
+        </w:rPr>
+      </w:pPr>
+      <w:r>
+        <w:rPr>
+          <w:sz w:val="22"/>
+          <w:szCs w:val="22"/>
+        </w:rPr>
+        <w:t>Malgré le camp qui nous enlève une semaine de DemoMot j’ai trouvé le temps donné parfait pour le TPI étant plus au moins équivalent à celui-ci</w:t>
+      </w:r>
     </w:p>
     <w:p>
       <w:pPr>
@@ -6721,7 +6853,6 @@
           <w:sz w:val="22"/>
           <w:szCs w:val="22"/>
         </w:rPr>
-        <w:lastRenderedPageBreak/>
         <w:t>Divers</w:t>
       </w:r>
       <w:bookmarkEnd w:id="30"/>
@@ -7181,18 +7312,7 @@
             <w:sz w:val="22"/>
             <w:szCs w:val="22"/>
           </w:rPr>
-          <w:t>https://stackoverflow.com/questions/503093/how-to-redirect-to-another-webpage-in-javascri</w:t>
-        </w:r>
-        <w:bookmarkStart w:id="34" w:name="_GoBack"/>
-        <w:bookmarkEnd w:id="34"/>
-        <w:r>
-          <w:rPr>
-            <w:rStyle w:val="Lienhypertexte"/>
-            <w:rFonts w:ascii="Arial" w:hAnsi="Arial" w:cs="Arial"/>
-            <w:sz w:val="22"/>
-            <w:szCs w:val="22"/>
-          </w:rPr>
-          <w:t>pt-jquery</w:t>
+          <w:t>https://stackoverflow.com/questions/503093/how-to-redirect-to-another-webpage-in-javascript-jquery</w:t>
         </w:r>
       </w:hyperlink>
     </w:p>
@@ -7431,7 +7551,7 @@
               <w:noProof/>
               <w:szCs w:val="16"/>
             </w:rPr>
-            <w:t>11</w:t>
+            <w:t>13</w:t>
           </w:r>
           <w:r>
             <w:rPr>
@@ -7480,7 +7600,7 @@
               <w:noProof/>
               <w:szCs w:val="16"/>
             </w:rPr>
-            <w:t>12</w:t>
+            <w:t>13</w:t>
           </w:r>
           <w:r>
             <w:rPr>
@@ -7763,7 +7883,7 @@
         <v:path o:extrusionok="f" gradientshapeok="t" o:connecttype="rect"/>
         <o:lock v:ext="edit" aspectratio="t"/>
       </v:shapetype>
-      <v:shape id="_x0000_i1031" type="#_x0000_t75" style="width:11.5pt;height:11.5pt" o:bullet="t">
+      <v:shape id="_x0000_i1033" type="#_x0000_t75" style="width:11.5pt;height:11.5pt" o:bullet="t">
         <v:imagedata r:id="rId1" o:title="BD10263_"/>
       </v:shape>
     </w:pict>
@@ -9848,7 +9968,7 @@
 </file>
 
 <file path=customXml/itemProps1.xml><?xml version="1.0" encoding="utf-8"?>
-<ds:datastoreItem xmlns:ds="http://schemas.openxmlformats.org/officeDocument/2006/customXml" ds:itemID="{54440A8C-831F-407D-A8CF-D189EA4694D5}">
+<ds:datastoreItem xmlns:ds="http://schemas.openxmlformats.org/officeDocument/2006/customXml" ds:itemID="{339F4574-3B68-41AD-9235-A800284A5579}">
   <ds:schemaRefs>
     <ds:schemaRef ds:uri="http://schemas.openxmlformats.org/officeDocument/2006/bibliography"/>
   </ds:schemaRefs>

</xml_diff>